<commit_message>
Filter improved: use , or ; to distinguish between OR and AND
</commit_message>
<xml_diff>
--- a/doc/tGoogleAnalytics4Input.docx
+++ b/doc/tGoogleAnalytics4Input.docx
@@ -1,6 +1,6 @@
 
 <file path=word/document.xml><?xml version="1.0" encoding="utf-8"?>
-<w:document xmlns:wpc="http://schemas.microsoft.com/office/word/2010/wordprocessingCanvas" xmlns:cx="http://schemas.microsoft.com/office/drawing/2014/chartex" xmlns:cx1="http://schemas.microsoft.com/office/drawing/2015/9/8/chartex" xmlns:cx2="http://schemas.microsoft.com/office/drawing/2015/10/21/chartex" xmlns:cx3="http://schemas.microsoft.com/office/drawing/2016/5/9/chartex" xmlns:cx4="http://schemas.microsoft.com/office/drawing/2016/5/10/chartex" xmlns:cx5="http://schemas.microsoft.com/office/drawing/2016/5/11/chartex" xmlns:cx6="http://schemas.microsoft.com/office/drawing/2016/5/12/chartex" xmlns:cx7="http://schemas.microsoft.com/office/drawing/2016/5/13/chartex" xmlns:cx8="http://schemas.microsoft.com/office/drawing/2016/5/14/chartex" xmlns:mc="http://schemas.openxmlformats.org/markup-compatibility/2006" xmlns:aink="http://schemas.microsoft.com/office/drawing/2016/ink" xmlns:am3d="http://schemas.microsoft.com/office/drawing/2017/model3d" xmlns:o="urn:schemas-microsoft-com:office:office" xmlns:oel="http://schemas.microsoft.com/office/2019/extlst" xmlns:r="http://schemas.openxmlformats.org/officeDocument/2006/relationships" xmlns:m="http://schemas.openxmlformats.org/officeDocument/2006/math" xmlns:v="urn:schemas-microsoft-com:vml" xmlns:wp14="http://schemas.microsoft.com/office/word/2010/wordprocessingDrawing" xmlns:wp="http://schemas.openxmlformats.org/drawingml/2006/wordprocessingDrawing" xmlns:w10="urn:schemas-microsoft-com:office:word" xmlns:w="http://schemas.openxmlformats.org/wordprocessingml/2006/main" xmlns:w14="http://schemas.microsoft.com/office/word/2010/wordml" xmlns:w15="http://schemas.microsoft.com/office/word/2012/wordml" xmlns:w16cex="http://schemas.microsoft.com/office/word/2018/wordml/cex" xmlns:w16cid="http://schemas.microsoft.com/office/word/2016/wordml/cid" xmlns:w16="http://schemas.microsoft.com/office/word/2018/wordml" xmlns:w16sdtdh="http://schemas.microsoft.com/office/word/2020/wordml/sdtdatahash" xmlns:w16se="http://schemas.microsoft.com/office/word/2015/wordml/symex" xmlns:wpg="http://schemas.microsoft.com/office/word/2010/wordprocessingGroup" xmlns:wpi="http://schemas.microsoft.com/office/word/2010/wordprocessingInk" xmlns:wne="http://schemas.microsoft.com/office/word/2006/wordml" xmlns:wps="http://schemas.microsoft.com/office/word/2010/wordprocessingShape" mc:Ignorable="w14 w15 w16se w16cid w16 w16cex w16sdtdh wp14">
+<w:document xmlns:wpc="http://schemas.microsoft.com/office/word/2010/wordprocessingCanvas" xmlns:cx="http://schemas.microsoft.com/office/drawing/2014/chartex" xmlns:cx1="http://schemas.microsoft.com/office/drawing/2015/9/8/chartex" xmlns:cx2="http://schemas.microsoft.com/office/drawing/2015/10/21/chartex" xmlns:cx3="http://schemas.microsoft.com/office/drawing/2016/5/9/chartex" xmlns:cx4="http://schemas.microsoft.com/office/drawing/2016/5/10/chartex" xmlns:cx5="http://schemas.microsoft.com/office/drawing/2016/5/11/chartex" xmlns:cx6="http://schemas.microsoft.com/office/drawing/2016/5/12/chartex" xmlns:cx7="http://schemas.microsoft.com/office/drawing/2016/5/13/chartex" xmlns:cx8="http://schemas.microsoft.com/office/drawing/2016/5/14/chartex" xmlns:mc="http://schemas.openxmlformats.org/markup-compatibility/2006" xmlns:aink="http://schemas.microsoft.com/office/drawing/2016/ink" xmlns:am3d="http://schemas.microsoft.com/office/drawing/2017/model3d" xmlns:o="urn:schemas-microsoft-com:office:office" xmlns:oel="http://schemas.microsoft.com/office/2019/extlst" xmlns:r="http://schemas.openxmlformats.org/officeDocument/2006/relationships" xmlns:m="http://schemas.openxmlformats.org/officeDocument/2006/math" xmlns:v="urn:schemas-microsoft-com:vml" xmlns:wp14="http://schemas.microsoft.com/office/word/2010/wordprocessingDrawing" xmlns:wp="http://schemas.openxmlformats.org/drawingml/2006/wordprocessingDrawing" xmlns:w10="urn:schemas-microsoft-com:office:word" xmlns:w="http://schemas.openxmlformats.org/wordprocessingml/2006/main" xmlns:w14="http://schemas.microsoft.com/office/word/2010/wordml" xmlns:w15="http://schemas.microsoft.com/office/word/2012/wordml" xmlns:w16cex="http://schemas.microsoft.com/office/word/2018/wordml/cex" xmlns:w16cid="http://schemas.microsoft.com/office/word/2016/wordml/cid" xmlns:w16="http://schemas.microsoft.com/office/word/2018/wordml" xmlns:w16du="http://schemas.microsoft.com/office/word/2023/wordml/word16du" xmlns:w16sdtdh="http://schemas.microsoft.com/office/word/2020/wordml/sdtdatahash" xmlns:w16se="http://schemas.microsoft.com/office/word/2015/wordml/symex" xmlns:wpg="http://schemas.microsoft.com/office/word/2010/wordprocessingGroup" xmlns:wpi="http://schemas.microsoft.com/office/word/2010/wordprocessingInk" xmlns:wne="http://schemas.microsoft.com/office/word/2006/wordml" xmlns:wps="http://schemas.microsoft.com/office/word/2010/wordprocessingShape" mc:Ignorable="w14 w15 w16se w16cid w16 w16cex w16sdtdh wp14">
   <w:background w:color="FFFFFF"/>
   <w:body>
     <w:p>
@@ -117,14 +117,9 @@
       <w:r>
         <w:t xml:space="preserve">data for </w:t>
       </w:r>
-      <w:proofErr w:type="gramStart"/>
-      <w:r>
-        <w:t>a</w:t>
-      </w:r>
-      <w:r>
-        <w:t xml:space="preserve"> large number of</w:t>
-      </w:r>
-      <w:proofErr w:type="gramEnd"/>
+      <w:r>
+        <w:t>many</w:t>
+      </w:r>
       <w:r>
         <w:t xml:space="preserve"> </w:t>
       </w:r>
@@ -265,11 +260,9 @@
       <w:r>
         <w:t xml:space="preserve">To enable this </w:t>
       </w:r>
-      <w:proofErr w:type="gramStart"/>
-      <w:r>
-        <w:t>API</w:t>
-      </w:r>
-      <w:proofErr w:type="gramEnd"/>
+      <w:r>
+        <w:t>API,</w:t>
+      </w:r>
       <w:r>
         <w:t xml:space="preserve"> visit the Google Console: </w:t>
       </w:r>
@@ -287,13 +280,19 @@
       <w:r>
         <w:t xml:space="preserve">To configure the access </w:t>
       </w:r>
+      <w:r>
+        <w:t>rights,</w:t>
+      </w:r>
+      <w:r>
+        <w:t xml:space="preserve"> visit the Google Analytics and go to the </w:t>
+      </w:r>
       <w:proofErr w:type="gramStart"/>
       <w:r>
-        <w:t>rights</w:t>
+        <w:t>Admin</w:t>
       </w:r>
       <w:proofErr w:type="gramEnd"/>
       <w:r>
-        <w:t xml:space="preserve"> visit the Google Analytics and go to the Admin section (see </w:t>
+        <w:t xml:space="preserve"> section (see </w:t>
       </w:r>
       <w:r>
         <w:t>bottom left</w:t>
@@ -749,11 +748,9 @@
             <w:r>
               <w:t xml:space="preserve">All queries </w:t>
             </w:r>
-            <w:proofErr w:type="gramStart"/>
-            <w:r>
-              <w:t>need always</w:t>
-            </w:r>
-            <w:proofErr w:type="gramEnd"/>
+            <w:r>
+              <w:t>always need</w:t>
+            </w:r>
             <w:r>
               <w:t xml:space="preserve"> a time range (only date, not time). </w:t>
             </w:r>
@@ -798,57 +795,6 @@
               <w:t>Required!</w:t>
             </w:r>
             <w:bookmarkEnd w:id="2"/>
-          </w:p>
-          <w:p>
-            <w:pPr>
-              <w:pStyle w:val="TableContents"/>
-            </w:pPr>
-            <w:proofErr w:type="gramStart"/>
-            <w:r>
-              <w:rPr>
-                <w:bCs/>
-                <w:iCs/>
-              </w:rPr>
-              <w:t>At the moment</w:t>
-            </w:r>
-            <w:proofErr w:type="gramEnd"/>
-            <w:r>
-              <w:rPr>
-                <w:bCs/>
-                <w:iCs/>
-              </w:rPr>
-              <w:t xml:space="preserve"> the component allows only o</w:t>
-            </w:r>
-            <w:r>
-              <w:rPr>
-                <w:bCs/>
-                <w:iCs/>
-              </w:rPr>
-              <w:t>ne date range beside the fact v4</w:t>
-            </w:r>
-            <w:r>
-              <w:rPr>
-                <w:bCs/>
-                <w:iCs/>
-              </w:rPr>
-              <w:t xml:space="preserve"> of the API allows 2 date ranges. But for the purpose of fetching the data into a data </w:t>
-            </w:r>
-            <w:proofErr w:type="gramStart"/>
-            <w:r>
-              <w:rPr>
-                <w:bCs/>
-                <w:iCs/>
-              </w:rPr>
-              <w:t>ware house</w:t>
-            </w:r>
-            <w:proofErr w:type="gramEnd"/>
-            <w:r>
-              <w:rPr>
-                <w:bCs/>
-                <w:iCs/>
-              </w:rPr>
-              <w:t xml:space="preserve"> the second date range currently does not make sense.</w:t>
-            </w:r>
           </w:p>
         </w:tc>
       </w:tr>
@@ -2064,21 +2010,17 @@
       <w:r>
         <w:t xml:space="preserve"> and these filters will be translated into the new GA4 </w:t>
       </w:r>
-      <w:proofErr w:type="spellStart"/>
-      <w:proofErr w:type="gramStart"/>
-      <w:r>
-        <w:t>filters.</w:t>
-      </w:r>
-      <w:r>
-        <w:t>U</w:t>
-      </w:r>
-      <w:r>
-        <w:t>nfortunately</w:t>
-      </w:r>
-      <w:proofErr w:type="spellEnd"/>
-      <w:proofErr w:type="gramEnd"/>
-      <w:r>
-        <w:t xml:space="preserve"> there is currently no other way to express the filters in a generic way because limitations of the current GA4-API.</w:t>
+      <w:r>
+        <w:t>filters. Unfortunately,</w:t>
+      </w:r>
+      <w:r>
+        <w:t xml:space="preserve"> there is currently no other way to express the filters in a generic way </w:t>
+      </w:r>
+      <w:r>
+        <w:t xml:space="preserve">like in UA </w:t>
+      </w:r>
+      <w:r>
+        <w:t>because limitations of the current GA4-API.</w:t>
       </w:r>
     </w:p>
     <w:p>
@@ -2483,11 +2425,9 @@
             <w:r>
               <w:t xml:space="preserve">Does not </w:t>
             </w:r>
-            <w:proofErr w:type="gramStart"/>
-            <w:r>
-              <w:t>contains</w:t>
-            </w:r>
-            <w:proofErr w:type="gramEnd"/>
+            <w:r>
+              <w:t>contain</w:t>
+            </w:r>
             <w:r>
               <w:t xml:space="preserve"> string</w:t>
             </w:r>
@@ -2674,19 +2614,22 @@
     </w:p>
     <w:p>
       <w:r>
-        <w:t>In the schema you need a</w:t>
+        <w:t xml:space="preserve">In the schema you need </w:t>
+      </w:r>
+      <w:proofErr w:type="gramStart"/>
+      <w:r>
+        <w:t>a</w:t>
       </w:r>
       <w:r>
         <w:t>n</w:t>
       </w:r>
+      <w:proofErr w:type="gramEnd"/>
       <w:r>
         <w:t xml:space="preserve"> </w:t>
       </w:r>
-      <w:proofErr w:type="gramStart"/>
-      <w:r>
-        <w:t>amount</w:t>
-      </w:r>
-      <w:proofErr w:type="gramEnd"/>
+      <w:r>
+        <w:t>number</w:t>
+      </w:r>
       <w:r>
         <w:t xml:space="preserve"> of columns equals to the sum of the number of dimensions and metrics. </w:t>
       </w:r>
@@ -2700,11 +2643,9 @@
       <w:r>
         <w:t xml:space="preserve">Schema column types must match to the data types of the dimensions and metrics. The schema column names can differ from the names of dimensions and metrics. Only the order and </w:t>
       </w:r>
-      <w:proofErr w:type="gramStart"/>
-      <w:r>
-        <w:t>there</w:t>
-      </w:r>
-      <w:proofErr w:type="gramEnd"/>
+      <w:r>
+        <w:t>their</w:t>
+      </w:r>
       <w:r>
         <w:t xml:space="preserve"> type</w:t>
       </w:r>
@@ -2740,19 +2681,17 @@
         </w:rPr>
         <w:t>Important: For date dimensions (</w:t>
       </w:r>
-      <w:proofErr w:type="gramStart"/>
       <w:r>
         <w:rPr>
           <w:color w:val="FF0000"/>
         </w:rPr>
-        <w:t>e.g.</w:t>
-      </w:r>
-      <w:proofErr w:type="gramEnd"/>
+        <w:t xml:space="preserve">e.g.: </w:t>
+      </w:r>
       <w:r>
         <w:rPr>
           <w:color w:val="FF0000"/>
         </w:rPr>
-        <w:t xml:space="preserve"> date) you must specify the date pattern as “</w:t>
+        <w:t>date) you must specify the date pattern as “</w:t>
       </w:r>
       <w:proofErr w:type="spellStart"/>
       <w:r>
@@ -2959,19 +2898,15 @@
             <w:r>
               <w:t xml:space="preserve"> </w:t>
             </w:r>
-            <w:proofErr w:type="gramStart"/>
-            <w:r>
-              <w:t>means</w:t>
-            </w:r>
-            <w:proofErr w:type="gramEnd"/>
+            <w:r>
+              <w:t>mean</w:t>
+            </w:r>
             <w:r>
               <w:t xml:space="preserve"> not the absolute amount of data! The component manages setting the start index to get all data. To achieve this, the component iterates </w:t>
             </w:r>
-            <w:proofErr w:type="gramStart"/>
-            <w:r>
-              <w:t>as long as</w:t>
-            </w:r>
-            <w:proofErr w:type="gramEnd"/>
+            <w:r>
+              <w:t>if</w:t>
+            </w:r>
             <w:r>
               <w:t xml:space="preserve"> the last result set are completely fetched.</w:t>
             </w:r>
@@ -3014,11 +2949,9 @@
             <w:r>
               <w:t xml:space="preserve">You can get numbers in various formats. Here you can define the locale in which format double or float values are should </w:t>
             </w:r>
-            <w:proofErr w:type="gramStart"/>
-            <w:r>
-              <w:t>textual</w:t>
-            </w:r>
-            <w:proofErr w:type="gramEnd"/>
+            <w:r>
+              <w:t>textually</w:t>
+            </w:r>
             <w:r>
               <w:t xml:space="preserve"> </w:t>
             </w:r>
@@ -3067,11 +3000,9 @@
             <w:r>
               <w:t xml:space="preserve">If you use this component in </w:t>
             </w:r>
-            <w:proofErr w:type="gramStart"/>
-            <w:r>
-              <w:t>iterations</w:t>
-            </w:r>
-            <w:proofErr w:type="gramEnd"/>
+            <w:r>
+              <w:t>iterations,</w:t>
+            </w:r>
             <w:r>
               <w:t xml:space="preserve"> it is strongly recommended to set this option. It saves time to authenticate unnecessary often and</w:t>
             </w:r>
@@ -3874,7 +3805,7 @@
 </file>
 
 <file path=word/endnotes.xml><?xml version="1.0" encoding="utf-8"?>
-<w:endnotes xmlns:wpc="http://schemas.microsoft.com/office/word/2010/wordprocessingCanvas" xmlns:cx="http://schemas.microsoft.com/office/drawing/2014/chartex" xmlns:cx1="http://schemas.microsoft.com/office/drawing/2015/9/8/chartex" xmlns:cx2="http://schemas.microsoft.com/office/drawing/2015/10/21/chartex" xmlns:cx3="http://schemas.microsoft.com/office/drawing/2016/5/9/chartex" xmlns:cx4="http://schemas.microsoft.com/office/drawing/2016/5/10/chartex" xmlns:cx5="http://schemas.microsoft.com/office/drawing/2016/5/11/chartex" xmlns:cx6="http://schemas.microsoft.com/office/drawing/2016/5/12/chartex" xmlns:cx7="http://schemas.microsoft.com/office/drawing/2016/5/13/chartex" xmlns:cx8="http://schemas.microsoft.com/office/drawing/2016/5/14/chartex" xmlns:mc="http://schemas.openxmlformats.org/markup-compatibility/2006" xmlns:aink="http://schemas.microsoft.com/office/drawing/2016/ink" xmlns:am3d="http://schemas.microsoft.com/office/drawing/2017/model3d" xmlns:o="urn:schemas-microsoft-com:office:office" xmlns:oel="http://schemas.microsoft.com/office/2019/extlst" xmlns:r="http://schemas.openxmlformats.org/officeDocument/2006/relationships" xmlns:m="http://schemas.openxmlformats.org/officeDocument/2006/math" xmlns:v="urn:schemas-microsoft-com:vml" xmlns:wp14="http://schemas.microsoft.com/office/word/2010/wordprocessingDrawing" xmlns:wp="http://schemas.openxmlformats.org/drawingml/2006/wordprocessingDrawing" xmlns:w10="urn:schemas-microsoft-com:office:word" xmlns:w="http://schemas.openxmlformats.org/wordprocessingml/2006/main" xmlns:w14="http://schemas.microsoft.com/office/word/2010/wordml" xmlns:w15="http://schemas.microsoft.com/office/word/2012/wordml" xmlns:w16cex="http://schemas.microsoft.com/office/word/2018/wordml/cex" xmlns:w16cid="http://schemas.microsoft.com/office/word/2016/wordml/cid" xmlns:w16="http://schemas.microsoft.com/office/word/2018/wordml" xmlns:w16sdtdh="http://schemas.microsoft.com/office/word/2020/wordml/sdtdatahash" xmlns:w16se="http://schemas.microsoft.com/office/word/2015/wordml/symex" xmlns:wpg="http://schemas.microsoft.com/office/word/2010/wordprocessingGroup" xmlns:wpi="http://schemas.microsoft.com/office/word/2010/wordprocessingInk" xmlns:wne="http://schemas.microsoft.com/office/word/2006/wordml" xmlns:wps="http://schemas.microsoft.com/office/word/2010/wordprocessingShape" mc:Ignorable="w14 w15 w16se w16cid w16 w16cex w16sdtdh wp14">
+<w:endnotes xmlns:wpc="http://schemas.microsoft.com/office/word/2010/wordprocessingCanvas" xmlns:cx="http://schemas.microsoft.com/office/drawing/2014/chartex" xmlns:cx1="http://schemas.microsoft.com/office/drawing/2015/9/8/chartex" xmlns:cx2="http://schemas.microsoft.com/office/drawing/2015/10/21/chartex" xmlns:cx3="http://schemas.microsoft.com/office/drawing/2016/5/9/chartex" xmlns:cx4="http://schemas.microsoft.com/office/drawing/2016/5/10/chartex" xmlns:cx5="http://schemas.microsoft.com/office/drawing/2016/5/11/chartex" xmlns:cx6="http://schemas.microsoft.com/office/drawing/2016/5/12/chartex" xmlns:cx7="http://schemas.microsoft.com/office/drawing/2016/5/13/chartex" xmlns:cx8="http://schemas.microsoft.com/office/drawing/2016/5/14/chartex" xmlns:mc="http://schemas.openxmlformats.org/markup-compatibility/2006" xmlns:aink="http://schemas.microsoft.com/office/drawing/2016/ink" xmlns:am3d="http://schemas.microsoft.com/office/drawing/2017/model3d" xmlns:o="urn:schemas-microsoft-com:office:office" xmlns:oel="http://schemas.microsoft.com/office/2019/extlst" xmlns:r="http://schemas.openxmlformats.org/officeDocument/2006/relationships" xmlns:m="http://schemas.openxmlformats.org/officeDocument/2006/math" xmlns:v="urn:schemas-microsoft-com:vml" xmlns:wp14="http://schemas.microsoft.com/office/word/2010/wordprocessingDrawing" xmlns:wp="http://schemas.openxmlformats.org/drawingml/2006/wordprocessingDrawing" xmlns:w10="urn:schemas-microsoft-com:office:word" xmlns:w="http://schemas.openxmlformats.org/wordprocessingml/2006/main" xmlns:w14="http://schemas.microsoft.com/office/word/2010/wordml" xmlns:w15="http://schemas.microsoft.com/office/word/2012/wordml" xmlns:w16cex="http://schemas.microsoft.com/office/word/2018/wordml/cex" xmlns:w16cid="http://schemas.microsoft.com/office/word/2016/wordml/cid" xmlns:w16="http://schemas.microsoft.com/office/word/2018/wordml" xmlns:w16du="http://schemas.microsoft.com/office/word/2023/wordml/word16du" xmlns:w16sdtdh="http://schemas.microsoft.com/office/word/2020/wordml/sdtdatahash" xmlns:w16se="http://schemas.microsoft.com/office/word/2015/wordml/symex" xmlns:wpg="http://schemas.microsoft.com/office/word/2010/wordprocessingGroup" xmlns:wpi="http://schemas.microsoft.com/office/word/2010/wordprocessingInk" xmlns:wne="http://schemas.microsoft.com/office/word/2006/wordml" xmlns:wps="http://schemas.microsoft.com/office/word/2010/wordprocessingShape" mc:Ignorable="w14 w15 w16se w16cid w16 w16cex w16sdtdh wp14">
   <w:endnote w:type="separator" w:id="-1">
     <w:p>
       <w:r>
@@ -3893,7 +3824,7 @@
 </file>
 
 <file path=word/footer1.xml><?xml version="1.0" encoding="utf-8"?>
-<w:ftr xmlns:wpc="http://schemas.microsoft.com/office/word/2010/wordprocessingCanvas" xmlns:cx="http://schemas.microsoft.com/office/drawing/2014/chartex" xmlns:cx1="http://schemas.microsoft.com/office/drawing/2015/9/8/chartex" xmlns:cx2="http://schemas.microsoft.com/office/drawing/2015/10/21/chartex" xmlns:cx3="http://schemas.microsoft.com/office/drawing/2016/5/9/chartex" xmlns:cx4="http://schemas.microsoft.com/office/drawing/2016/5/10/chartex" xmlns:cx5="http://schemas.microsoft.com/office/drawing/2016/5/11/chartex" xmlns:cx6="http://schemas.microsoft.com/office/drawing/2016/5/12/chartex" xmlns:cx7="http://schemas.microsoft.com/office/drawing/2016/5/13/chartex" xmlns:cx8="http://schemas.microsoft.com/office/drawing/2016/5/14/chartex" xmlns:mc="http://schemas.openxmlformats.org/markup-compatibility/2006" xmlns:aink="http://schemas.microsoft.com/office/drawing/2016/ink" xmlns:am3d="http://schemas.microsoft.com/office/drawing/2017/model3d" xmlns:o="urn:schemas-microsoft-com:office:office" xmlns:oel="http://schemas.microsoft.com/office/2019/extlst" xmlns:r="http://schemas.openxmlformats.org/officeDocument/2006/relationships" xmlns:m="http://schemas.openxmlformats.org/officeDocument/2006/math" xmlns:v="urn:schemas-microsoft-com:vml" xmlns:wp14="http://schemas.microsoft.com/office/word/2010/wordprocessingDrawing" xmlns:wp="http://schemas.openxmlformats.org/drawingml/2006/wordprocessingDrawing" xmlns:w10="urn:schemas-microsoft-com:office:word" xmlns:w="http://schemas.openxmlformats.org/wordprocessingml/2006/main" xmlns:w14="http://schemas.microsoft.com/office/word/2010/wordml" xmlns:w15="http://schemas.microsoft.com/office/word/2012/wordml" xmlns:w16cex="http://schemas.microsoft.com/office/word/2018/wordml/cex" xmlns:w16cid="http://schemas.microsoft.com/office/word/2016/wordml/cid" xmlns:w16="http://schemas.microsoft.com/office/word/2018/wordml" xmlns:w16sdtdh="http://schemas.microsoft.com/office/word/2020/wordml/sdtdatahash" xmlns:w16se="http://schemas.microsoft.com/office/word/2015/wordml/symex" xmlns:wpg="http://schemas.microsoft.com/office/word/2010/wordprocessingGroup" xmlns:wpi="http://schemas.microsoft.com/office/word/2010/wordprocessingInk" xmlns:wne="http://schemas.microsoft.com/office/word/2006/wordml" xmlns:wps="http://schemas.microsoft.com/office/word/2010/wordprocessingShape" mc:Ignorable="w14 w15 w16se w16cid w16 w16cex w16sdtdh wp14">
+<w:ftr xmlns:wpc="http://schemas.microsoft.com/office/word/2010/wordprocessingCanvas" xmlns:cx="http://schemas.microsoft.com/office/drawing/2014/chartex" xmlns:cx1="http://schemas.microsoft.com/office/drawing/2015/9/8/chartex" xmlns:cx2="http://schemas.microsoft.com/office/drawing/2015/10/21/chartex" xmlns:cx3="http://schemas.microsoft.com/office/drawing/2016/5/9/chartex" xmlns:cx4="http://schemas.microsoft.com/office/drawing/2016/5/10/chartex" xmlns:cx5="http://schemas.microsoft.com/office/drawing/2016/5/11/chartex" xmlns:cx6="http://schemas.microsoft.com/office/drawing/2016/5/12/chartex" xmlns:cx7="http://schemas.microsoft.com/office/drawing/2016/5/13/chartex" xmlns:cx8="http://schemas.microsoft.com/office/drawing/2016/5/14/chartex" xmlns:mc="http://schemas.openxmlformats.org/markup-compatibility/2006" xmlns:aink="http://schemas.microsoft.com/office/drawing/2016/ink" xmlns:am3d="http://schemas.microsoft.com/office/drawing/2017/model3d" xmlns:o="urn:schemas-microsoft-com:office:office" xmlns:oel="http://schemas.microsoft.com/office/2019/extlst" xmlns:r="http://schemas.openxmlformats.org/officeDocument/2006/relationships" xmlns:m="http://schemas.openxmlformats.org/officeDocument/2006/math" xmlns:v="urn:schemas-microsoft-com:vml" xmlns:wp14="http://schemas.microsoft.com/office/word/2010/wordprocessingDrawing" xmlns:wp="http://schemas.openxmlformats.org/drawingml/2006/wordprocessingDrawing" xmlns:w10="urn:schemas-microsoft-com:office:word" xmlns:w="http://schemas.openxmlformats.org/wordprocessingml/2006/main" xmlns:w14="http://schemas.microsoft.com/office/word/2010/wordml" xmlns:w15="http://schemas.microsoft.com/office/word/2012/wordml" xmlns:w16cex="http://schemas.microsoft.com/office/word/2018/wordml/cex" xmlns:w16cid="http://schemas.microsoft.com/office/word/2016/wordml/cid" xmlns:w16="http://schemas.microsoft.com/office/word/2018/wordml" xmlns:w16du="http://schemas.microsoft.com/office/word/2023/wordml/word16du" xmlns:w16sdtdh="http://schemas.microsoft.com/office/word/2020/wordml/sdtdatahash" xmlns:w16se="http://schemas.microsoft.com/office/word/2015/wordml/symex" xmlns:wpg="http://schemas.microsoft.com/office/word/2010/wordprocessingGroup" xmlns:wpi="http://schemas.microsoft.com/office/word/2010/wordprocessingInk" xmlns:wne="http://schemas.microsoft.com/office/word/2006/wordml" xmlns:wps="http://schemas.microsoft.com/office/word/2010/wordprocessingShape" mc:Ignorable="w14 w15 w16se w16cid w16 w16cex w16sdtdh wp14">
   <w:p>
     <w:pPr>
       <w:pStyle w:val="Footer"/>
@@ -3903,7 +3834,7 @@
 </file>
 
 <file path=word/footer2.xml><?xml version="1.0" encoding="utf-8"?>
-<w:ftr xmlns:wpc="http://schemas.microsoft.com/office/word/2010/wordprocessingCanvas" xmlns:cx="http://schemas.microsoft.com/office/drawing/2014/chartex" xmlns:cx1="http://schemas.microsoft.com/office/drawing/2015/9/8/chartex" xmlns:cx2="http://schemas.microsoft.com/office/drawing/2015/10/21/chartex" xmlns:cx3="http://schemas.microsoft.com/office/drawing/2016/5/9/chartex" xmlns:cx4="http://schemas.microsoft.com/office/drawing/2016/5/10/chartex" xmlns:cx5="http://schemas.microsoft.com/office/drawing/2016/5/11/chartex" xmlns:cx6="http://schemas.microsoft.com/office/drawing/2016/5/12/chartex" xmlns:cx7="http://schemas.microsoft.com/office/drawing/2016/5/13/chartex" xmlns:cx8="http://schemas.microsoft.com/office/drawing/2016/5/14/chartex" xmlns:mc="http://schemas.openxmlformats.org/markup-compatibility/2006" xmlns:aink="http://schemas.microsoft.com/office/drawing/2016/ink" xmlns:am3d="http://schemas.microsoft.com/office/drawing/2017/model3d" xmlns:o="urn:schemas-microsoft-com:office:office" xmlns:oel="http://schemas.microsoft.com/office/2019/extlst" xmlns:r="http://schemas.openxmlformats.org/officeDocument/2006/relationships" xmlns:m="http://schemas.openxmlformats.org/officeDocument/2006/math" xmlns:v="urn:schemas-microsoft-com:vml" xmlns:wp14="http://schemas.microsoft.com/office/word/2010/wordprocessingDrawing" xmlns:wp="http://schemas.openxmlformats.org/drawingml/2006/wordprocessingDrawing" xmlns:w10="urn:schemas-microsoft-com:office:word" xmlns:w="http://schemas.openxmlformats.org/wordprocessingml/2006/main" xmlns:w14="http://schemas.microsoft.com/office/word/2010/wordml" xmlns:w15="http://schemas.microsoft.com/office/word/2012/wordml" xmlns:w16cex="http://schemas.microsoft.com/office/word/2018/wordml/cex" xmlns:w16cid="http://schemas.microsoft.com/office/word/2016/wordml/cid" xmlns:w16="http://schemas.microsoft.com/office/word/2018/wordml" xmlns:w16sdtdh="http://schemas.microsoft.com/office/word/2020/wordml/sdtdatahash" xmlns:w16se="http://schemas.microsoft.com/office/word/2015/wordml/symex" xmlns:wpg="http://schemas.microsoft.com/office/word/2010/wordprocessingGroup" xmlns:wpi="http://schemas.microsoft.com/office/word/2010/wordprocessingInk" xmlns:wne="http://schemas.microsoft.com/office/word/2006/wordml" xmlns:wps="http://schemas.microsoft.com/office/word/2010/wordprocessingShape" mc:Ignorable="w14 w15 w16se w16cid w16 w16cex w16sdtdh wp14">
+<w:ftr xmlns:wpc="http://schemas.microsoft.com/office/word/2010/wordprocessingCanvas" xmlns:cx="http://schemas.microsoft.com/office/drawing/2014/chartex" xmlns:cx1="http://schemas.microsoft.com/office/drawing/2015/9/8/chartex" xmlns:cx2="http://schemas.microsoft.com/office/drawing/2015/10/21/chartex" xmlns:cx3="http://schemas.microsoft.com/office/drawing/2016/5/9/chartex" xmlns:cx4="http://schemas.microsoft.com/office/drawing/2016/5/10/chartex" xmlns:cx5="http://schemas.microsoft.com/office/drawing/2016/5/11/chartex" xmlns:cx6="http://schemas.microsoft.com/office/drawing/2016/5/12/chartex" xmlns:cx7="http://schemas.microsoft.com/office/drawing/2016/5/13/chartex" xmlns:cx8="http://schemas.microsoft.com/office/drawing/2016/5/14/chartex" xmlns:mc="http://schemas.openxmlformats.org/markup-compatibility/2006" xmlns:aink="http://schemas.microsoft.com/office/drawing/2016/ink" xmlns:am3d="http://schemas.microsoft.com/office/drawing/2017/model3d" xmlns:o="urn:schemas-microsoft-com:office:office" xmlns:oel="http://schemas.microsoft.com/office/2019/extlst" xmlns:r="http://schemas.openxmlformats.org/officeDocument/2006/relationships" xmlns:m="http://schemas.openxmlformats.org/officeDocument/2006/math" xmlns:v="urn:schemas-microsoft-com:vml" xmlns:wp14="http://schemas.microsoft.com/office/word/2010/wordprocessingDrawing" xmlns:wp="http://schemas.openxmlformats.org/drawingml/2006/wordprocessingDrawing" xmlns:w10="urn:schemas-microsoft-com:office:word" xmlns:w="http://schemas.openxmlformats.org/wordprocessingml/2006/main" xmlns:w14="http://schemas.microsoft.com/office/word/2010/wordml" xmlns:w15="http://schemas.microsoft.com/office/word/2012/wordml" xmlns:w16cex="http://schemas.microsoft.com/office/word/2018/wordml/cex" xmlns:w16cid="http://schemas.microsoft.com/office/word/2016/wordml/cid" xmlns:w16="http://schemas.microsoft.com/office/word/2018/wordml" xmlns:w16du="http://schemas.microsoft.com/office/word/2023/wordml/word16du" xmlns:w16sdtdh="http://schemas.microsoft.com/office/word/2020/wordml/sdtdatahash" xmlns:w16se="http://schemas.microsoft.com/office/word/2015/wordml/symex" xmlns:wpg="http://schemas.microsoft.com/office/word/2010/wordprocessingGroup" xmlns:wpi="http://schemas.microsoft.com/office/word/2010/wordprocessingInk" xmlns:wne="http://schemas.microsoft.com/office/word/2006/wordml" xmlns:wps="http://schemas.microsoft.com/office/word/2010/wordprocessingShape" mc:Ignorable="w14 w15 w16se w16cid w16 w16cex w16sdtdh wp14">
   <w:p>
     <w:pPr>
       <w:pStyle w:val="Footer"/>
@@ -3913,7 +3844,7 @@
 </file>
 
 <file path=word/footer3.xml><?xml version="1.0" encoding="utf-8"?>
-<w:ftr xmlns:wpc="http://schemas.microsoft.com/office/word/2010/wordprocessingCanvas" xmlns:cx="http://schemas.microsoft.com/office/drawing/2014/chartex" xmlns:cx1="http://schemas.microsoft.com/office/drawing/2015/9/8/chartex" xmlns:cx2="http://schemas.microsoft.com/office/drawing/2015/10/21/chartex" xmlns:cx3="http://schemas.microsoft.com/office/drawing/2016/5/9/chartex" xmlns:cx4="http://schemas.microsoft.com/office/drawing/2016/5/10/chartex" xmlns:cx5="http://schemas.microsoft.com/office/drawing/2016/5/11/chartex" xmlns:cx6="http://schemas.microsoft.com/office/drawing/2016/5/12/chartex" xmlns:cx7="http://schemas.microsoft.com/office/drawing/2016/5/13/chartex" xmlns:cx8="http://schemas.microsoft.com/office/drawing/2016/5/14/chartex" xmlns:mc="http://schemas.openxmlformats.org/markup-compatibility/2006" xmlns:aink="http://schemas.microsoft.com/office/drawing/2016/ink" xmlns:am3d="http://schemas.microsoft.com/office/drawing/2017/model3d" xmlns:o="urn:schemas-microsoft-com:office:office" xmlns:oel="http://schemas.microsoft.com/office/2019/extlst" xmlns:r="http://schemas.openxmlformats.org/officeDocument/2006/relationships" xmlns:m="http://schemas.openxmlformats.org/officeDocument/2006/math" xmlns:v="urn:schemas-microsoft-com:vml" xmlns:wp14="http://schemas.microsoft.com/office/word/2010/wordprocessingDrawing" xmlns:wp="http://schemas.openxmlformats.org/drawingml/2006/wordprocessingDrawing" xmlns:w10="urn:schemas-microsoft-com:office:word" xmlns:w="http://schemas.openxmlformats.org/wordprocessingml/2006/main" xmlns:w14="http://schemas.microsoft.com/office/word/2010/wordml" xmlns:w15="http://schemas.microsoft.com/office/word/2012/wordml" xmlns:w16cex="http://schemas.microsoft.com/office/word/2018/wordml/cex" xmlns:w16cid="http://schemas.microsoft.com/office/word/2016/wordml/cid" xmlns:w16="http://schemas.microsoft.com/office/word/2018/wordml" xmlns:w16sdtdh="http://schemas.microsoft.com/office/word/2020/wordml/sdtdatahash" xmlns:w16se="http://schemas.microsoft.com/office/word/2015/wordml/symex" xmlns:wpg="http://schemas.microsoft.com/office/word/2010/wordprocessingGroup" xmlns:wpi="http://schemas.microsoft.com/office/word/2010/wordprocessingInk" xmlns:wne="http://schemas.microsoft.com/office/word/2006/wordml" xmlns:wps="http://schemas.microsoft.com/office/word/2010/wordprocessingShape" mc:Ignorable="w14 w15 w16se w16cid w16 w16cex w16sdtdh wp14">
+<w:ftr xmlns:wpc="http://schemas.microsoft.com/office/word/2010/wordprocessingCanvas" xmlns:cx="http://schemas.microsoft.com/office/drawing/2014/chartex" xmlns:cx1="http://schemas.microsoft.com/office/drawing/2015/9/8/chartex" xmlns:cx2="http://schemas.microsoft.com/office/drawing/2015/10/21/chartex" xmlns:cx3="http://schemas.microsoft.com/office/drawing/2016/5/9/chartex" xmlns:cx4="http://schemas.microsoft.com/office/drawing/2016/5/10/chartex" xmlns:cx5="http://schemas.microsoft.com/office/drawing/2016/5/11/chartex" xmlns:cx6="http://schemas.microsoft.com/office/drawing/2016/5/12/chartex" xmlns:cx7="http://schemas.microsoft.com/office/drawing/2016/5/13/chartex" xmlns:cx8="http://schemas.microsoft.com/office/drawing/2016/5/14/chartex" xmlns:mc="http://schemas.openxmlformats.org/markup-compatibility/2006" xmlns:aink="http://schemas.microsoft.com/office/drawing/2016/ink" xmlns:am3d="http://schemas.microsoft.com/office/drawing/2017/model3d" xmlns:o="urn:schemas-microsoft-com:office:office" xmlns:oel="http://schemas.microsoft.com/office/2019/extlst" xmlns:r="http://schemas.openxmlformats.org/officeDocument/2006/relationships" xmlns:m="http://schemas.openxmlformats.org/officeDocument/2006/math" xmlns:v="urn:schemas-microsoft-com:vml" xmlns:wp14="http://schemas.microsoft.com/office/word/2010/wordprocessingDrawing" xmlns:wp="http://schemas.openxmlformats.org/drawingml/2006/wordprocessingDrawing" xmlns:w10="urn:schemas-microsoft-com:office:word" xmlns:w="http://schemas.openxmlformats.org/wordprocessingml/2006/main" xmlns:w14="http://schemas.microsoft.com/office/word/2010/wordml" xmlns:w15="http://schemas.microsoft.com/office/word/2012/wordml" xmlns:w16cex="http://schemas.microsoft.com/office/word/2018/wordml/cex" xmlns:w16cid="http://schemas.microsoft.com/office/word/2016/wordml/cid" xmlns:w16="http://schemas.microsoft.com/office/word/2018/wordml" xmlns:w16du="http://schemas.microsoft.com/office/word/2023/wordml/word16du" xmlns:w16sdtdh="http://schemas.microsoft.com/office/word/2020/wordml/sdtdatahash" xmlns:w16se="http://schemas.microsoft.com/office/word/2015/wordml/symex" xmlns:wpg="http://schemas.microsoft.com/office/word/2010/wordprocessingGroup" xmlns:wpi="http://schemas.microsoft.com/office/word/2010/wordprocessingInk" xmlns:wne="http://schemas.microsoft.com/office/word/2006/wordml" xmlns:wps="http://schemas.microsoft.com/office/word/2010/wordprocessingShape" mc:Ignorable="w14 w15 w16se w16cid w16 w16cex w16sdtdh wp14">
   <w:p>
     <w:pPr>
       <w:pStyle w:val="Footer"/>
@@ -3923,7 +3854,7 @@
 </file>
 
 <file path=word/footnotes.xml><?xml version="1.0" encoding="utf-8"?>
-<w:footnotes xmlns:wpc="http://schemas.microsoft.com/office/word/2010/wordprocessingCanvas" xmlns:cx="http://schemas.microsoft.com/office/drawing/2014/chartex" xmlns:cx1="http://schemas.microsoft.com/office/drawing/2015/9/8/chartex" xmlns:cx2="http://schemas.microsoft.com/office/drawing/2015/10/21/chartex" xmlns:cx3="http://schemas.microsoft.com/office/drawing/2016/5/9/chartex" xmlns:cx4="http://schemas.microsoft.com/office/drawing/2016/5/10/chartex" xmlns:cx5="http://schemas.microsoft.com/office/drawing/2016/5/11/chartex" xmlns:cx6="http://schemas.microsoft.com/office/drawing/2016/5/12/chartex" xmlns:cx7="http://schemas.microsoft.com/office/drawing/2016/5/13/chartex" xmlns:cx8="http://schemas.microsoft.com/office/drawing/2016/5/14/chartex" xmlns:mc="http://schemas.openxmlformats.org/markup-compatibility/2006" xmlns:aink="http://schemas.microsoft.com/office/drawing/2016/ink" xmlns:am3d="http://schemas.microsoft.com/office/drawing/2017/model3d" xmlns:o="urn:schemas-microsoft-com:office:office" xmlns:oel="http://schemas.microsoft.com/office/2019/extlst" xmlns:r="http://schemas.openxmlformats.org/officeDocument/2006/relationships" xmlns:m="http://schemas.openxmlformats.org/officeDocument/2006/math" xmlns:v="urn:schemas-microsoft-com:vml" xmlns:wp14="http://schemas.microsoft.com/office/word/2010/wordprocessingDrawing" xmlns:wp="http://schemas.openxmlformats.org/drawingml/2006/wordprocessingDrawing" xmlns:w10="urn:schemas-microsoft-com:office:word" xmlns:w="http://schemas.openxmlformats.org/wordprocessingml/2006/main" xmlns:w14="http://schemas.microsoft.com/office/word/2010/wordml" xmlns:w15="http://schemas.microsoft.com/office/word/2012/wordml" xmlns:w16cex="http://schemas.microsoft.com/office/word/2018/wordml/cex" xmlns:w16cid="http://schemas.microsoft.com/office/word/2016/wordml/cid" xmlns:w16="http://schemas.microsoft.com/office/word/2018/wordml" xmlns:w16sdtdh="http://schemas.microsoft.com/office/word/2020/wordml/sdtdatahash" xmlns:w16se="http://schemas.microsoft.com/office/word/2015/wordml/symex" xmlns:wpg="http://schemas.microsoft.com/office/word/2010/wordprocessingGroup" xmlns:wpi="http://schemas.microsoft.com/office/word/2010/wordprocessingInk" xmlns:wne="http://schemas.microsoft.com/office/word/2006/wordml" xmlns:wps="http://schemas.microsoft.com/office/word/2010/wordprocessingShape" mc:Ignorable="w14 w15 w16se w16cid w16 w16cex w16sdtdh wp14">
+<w:footnotes xmlns:wpc="http://schemas.microsoft.com/office/word/2010/wordprocessingCanvas" xmlns:cx="http://schemas.microsoft.com/office/drawing/2014/chartex" xmlns:cx1="http://schemas.microsoft.com/office/drawing/2015/9/8/chartex" xmlns:cx2="http://schemas.microsoft.com/office/drawing/2015/10/21/chartex" xmlns:cx3="http://schemas.microsoft.com/office/drawing/2016/5/9/chartex" xmlns:cx4="http://schemas.microsoft.com/office/drawing/2016/5/10/chartex" xmlns:cx5="http://schemas.microsoft.com/office/drawing/2016/5/11/chartex" xmlns:cx6="http://schemas.microsoft.com/office/drawing/2016/5/12/chartex" xmlns:cx7="http://schemas.microsoft.com/office/drawing/2016/5/13/chartex" xmlns:cx8="http://schemas.microsoft.com/office/drawing/2016/5/14/chartex" xmlns:mc="http://schemas.openxmlformats.org/markup-compatibility/2006" xmlns:aink="http://schemas.microsoft.com/office/drawing/2016/ink" xmlns:am3d="http://schemas.microsoft.com/office/drawing/2017/model3d" xmlns:o="urn:schemas-microsoft-com:office:office" xmlns:oel="http://schemas.microsoft.com/office/2019/extlst" xmlns:r="http://schemas.openxmlformats.org/officeDocument/2006/relationships" xmlns:m="http://schemas.openxmlformats.org/officeDocument/2006/math" xmlns:v="urn:schemas-microsoft-com:vml" xmlns:wp14="http://schemas.microsoft.com/office/word/2010/wordprocessingDrawing" xmlns:wp="http://schemas.openxmlformats.org/drawingml/2006/wordprocessingDrawing" xmlns:w10="urn:schemas-microsoft-com:office:word" xmlns:w="http://schemas.openxmlformats.org/wordprocessingml/2006/main" xmlns:w14="http://schemas.microsoft.com/office/word/2010/wordml" xmlns:w15="http://schemas.microsoft.com/office/word/2012/wordml" xmlns:w16cex="http://schemas.microsoft.com/office/word/2018/wordml/cex" xmlns:w16cid="http://schemas.microsoft.com/office/word/2016/wordml/cid" xmlns:w16="http://schemas.microsoft.com/office/word/2018/wordml" xmlns:w16du="http://schemas.microsoft.com/office/word/2023/wordml/word16du" xmlns:w16sdtdh="http://schemas.microsoft.com/office/word/2020/wordml/sdtdatahash" xmlns:w16se="http://schemas.microsoft.com/office/word/2015/wordml/symex" xmlns:wpg="http://schemas.microsoft.com/office/word/2010/wordprocessingGroup" xmlns:wpi="http://schemas.microsoft.com/office/word/2010/wordprocessingInk" xmlns:wne="http://schemas.microsoft.com/office/word/2006/wordml" xmlns:wps="http://schemas.microsoft.com/office/word/2010/wordprocessingShape" mc:Ignorable="w14 w15 w16se w16cid w16 w16cex w16sdtdh wp14">
   <w:footnote w:type="separator" w:id="-1">
     <w:p>
       <w:r>
@@ -3942,7 +3873,7 @@
 </file>
 
 <file path=word/header1.xml><?xml version="1.0" encoding="utf-8"?>
-<w:hdr xmlns:wpc="http://schemas.microsoft.com/office/word/2010/wordprocessingCanvas" xmlns:cx="http://schemas.microsoft.com/office/drawing/2014/chartex" xmlns:cx1="http://schemas.microsoft.com/office/drawing/2015/9/8/chartex" xmlns:cx2="http://schemas.microsoft.com/office/drawing/2015/10/21/chartex" xmlns:cx3="http://schemas.microsoft.com/office/drawing/2016/5/9/chartex" xmlns:cx4="http://schemas.microsoft.com/office/drawing/2016/5/10/chartex" xmlns:cx5="http://schemas.microsoft.com/office/drawing/2016/5/11/chartex" xmlns:cx6="http://schemas.microsoft.com/office/drawing/2016/5/12/chartex" xmlns:cx7="http://schemas.microsoft.com/office/drawing/2016/5/13/chartex" xmlns:cx8="http://schemas.microsoft.com/office/drawing/2016/5/14/chartex" xmlns:mc="http://schemas.openxmlformats.org/markup-compatibility/2006" xmlns:aink="http://schemas.microsoft.com/office/drawing/2016/ink" xmlns:am3d="http://schemas.microsoft.com/office/drawing/2017/model3d" xmlns:o="urn:schemas-microsoft-com:office:office" xmlns:oel="http://schemas.microsoft.com/office/2019/extlst" xmlns:r="http://schemas.openxmlformats.org/officeDocument/2006/relationships" xmlns:m="http://schemas.openxmlformats.org/officeDocument/2006/math" xmlns:v="urn:schemas-microsoft-com:vml" xmlns:wp14="http://schemas.microsoft.com/office/word/2010/wordprocessingDrawing" xmlns:wp="http://schemas.openxmlformats.org/drawingml/2006/wordprocessingDrawing" xmlns:w10="urn:schemas-microsoft-com:office:word" xmlns:w="http://schemas.openxmlformats.org/wordprocessingml/2006/main" xmlns:w14="http://schemas.microsoft.com/office/word/2010/wordml" xmlns:w15="http://schemas.microsoft.com/office/word/2012/wordml" xmlns:w16cex="http://schemas.microsoft.com/office/word/2018/wordml/cex" xmlns:w16cid="http://schemas.microsoft.com/office/word/2016/wordml/cid" xmlns:w16="http://schemas.microsoft.com/office/word/2018/wordml" xmlns:w16sdtdh="http://schemas.microsoft.com/office/word/2020/wordml/sdtdatahash" xmlns:w16se="http://schemas.microsoft.com/office/word/2015/wordml/symex" xmlns:wpg="http://schemas.microsoft.com/office/word/2010/wordprocessingGroup" xmlns:wpi="http://schemas.microsoft.com/office/word/2010/wordprocessingInk" xmlns:wne="http://schemas.microsoft.com/office/word/2006/wordml" xmlns:wps="http://schemas.microsoft.com/office/word/2010/wordprocessingShape" mc:Ignorable="w14 w15 w16se w16cid w16 w16cex w16sdtdh wp14">
+<w:hdr xmlns:wpc="http://schemas.microsoft.com/office/word/2010/wordprocessingCanvas" xmlns:cx="http://schemas.microsoft.com/office/drawing/2014/chartex" xmlns:cx1="http://schemas.microsoft.com/office/drawing/2015/9/8/chartex" xmlns:cx2="http://schemas.microsoft.com/office/drawing/2015/10/21/chartex" xmlns:cx3="http://schemas.microsoft.com/office/drawing/2016/5/9/chartex" xmlns:cx4="http://schemas.microsoft.com/office/drawing/2016/5/10/chartex" xmlns:cx5="http://schemas.microsoft.com/office/drawing/2016/5/11/chartex" xmlns:cx6="http://schemas.microsoft.com/office/drawing/2016/5/12/chartex" xmlns:cx7="http://schemas.microsoft.com/office/drawing/2016/5/13/chartex" xmlns:cx8="http://schemas.microsoft.com/office/drawing/2016/5/14/chartex" xmlns:mc="http://schemas.openxmlformats.org/markup-compatibility/2006" xmlns:aink="http://schemas.microsoft.com/office/drawing/2016/ink" xmlns:am3d="http://schemas.microsoft.com/office/drawing/2017/model3d" xmlns:o="urn:schemas-microsoft-com:office:office" xmlns:oel="http://schemas.microsoft.com/office/2019/extlst" xmlns:r="http://schemas.openxmlformats.org/officeDocument/2006/relationships" xmlns:m="http://schemas.openxmlformats.org/officeDocument/2006/math" xmlns:v="urn:schemas-microsoft-com:vml" xmlns:wp14="http://schemas.microsoft.com/office/word/2010/wordprocessingDrawing" xmlns:wp="http://schemas.openxmlformats.org/drawingml/2006/wordprocessingDrawing" xmlns:w10="urn:schemas-microsoft-com:office:word" xmlns:w="http://schemas.openxmlformats.org/wordprocessingml/2006/main" xmlns:w14="http://schemas.microsoft.com/office/word/2010/wordml" xmlns:w15="http://schemas.microsoft.com/office/word/2012/wordml" xmlns:w16cex="http://schemas.microsoft.com/office/word/2018/wordml/cex" xmlns:w16cid="http://schemas.microsoft.com/office/word/2016/wordml/cid" xmlns:w16="http://schemas.microsoft.com/office/word/2018/wordml" xmlns:w16du="http://schemas.microsoft.com/office/word/2023/wordml/word16du" xmlns:w16sdtdh="http://schemas.microsoft.com/office/word/2020/wordml/sdtdatahash" xmlns:w16se="http://schemas.microsoft.com/office/word/2015/wordml/symex" xmlns:wpg="http://schemas.microsoft.com/office/word/2010/wordprocessingGroup" xmlns:wpi="http://schemas.microsoft.com/office/word/2010/wordprocessingInk" xmlns:wne="http://schemas.microsoft.com/office/word/2006/wordml" xmlns:wps="http://schemas.microsoft.com/office/word/2010/wordprocessingShape" mc:Ignorable="w14 w15 w16se w16cid w16 w16cex w16sdtdh wp14">
   <w:p>
     <w:pPr>
       <w:pStyle w:val="Header"/>
@@ -3952,7 +3883,7 @@
 </file>
 
 <file path=word/header2.xml><?xml version="1.0" encoding="utf-8"?>
-<w:hdr xmlns:wpc="http://schemas.microsoft.com/office/word/2010/wordprocessingCanvas" xmlns:cx="http://schemas.microsoft.com/office/drawing/2014/chartex" xmlns:cx1="http://schemas.microsoft.com/office/drawing/2015/9/8/chartex" xmlns:cx2="http://schemas.microsoft.com/office/drawing/2015/10/21/chartex" xmlns:cx3="http://schemas.microsoft.com/office/drawing/2016/5/9/chartex" xmlns:cx4="http://schemas.microsoft.com/office/drawing/2016/5/10/chartex" xmlns:cx5="http://schemas.microsoft.com/office/drawing/2016/5/11/chartex" xmlns:cx6="http://schemas.microsoft.com/office/drawing/2016/5/12/chartex" xmlns:cx7="http://schemas.microsoft.com/office/drawing/2016/5/13/chartex" xmlns:cx8="http://schemas.microsoft.com/office/drawing/2016/5/14/chartex" xmlns:mc="http://schemas.openxmlformats.org/markup-compatibility/2006" xmlns:aink="http://schemas.microsoft.com/office/drawing/2016/ink" xmlns:am3d="http://schemas.microsoft.com/office/drawing/2017/model3d" xmlns:o="urn:schemas-microsoft-com:office:office" xmlns:oel="http://schemas.microsoft.com/office/2019/extlst" xmlns:r="http://schemas.openxmlformats.org/officeDocument/2006/relationships" xmlns:m="http://schemas.openxmlformats.org/officeDocument/2006/math" xmlns:v="urn:schemas-microsoft-com:vml" xmlns:wp14="http://schemas.microsoft.com/office/word/2010/wordprocessingDrawing" xmlns:wp="http://schemas.openxmlformats.org/drawingml/2006/wordprocessingDrawing" xmlns:w10="urn:schemas-microsoft-com:office:word" xmlns:w="http://schemas.openxmlformats.org/wordprocessingml/2006/main" xmlns:w14="http://schemas.microsoft.com/office/word/2010/wordml" xmlns:w15="http://schemas.microsoft.com/office/word/2012/wordml" xmlns:w16cex="http://schemas.microsoft.com/office/word/2018/wordml/cex" xmlns:w16cid="http://schemas.microsoft.com/office/word/2016/wordml/cid" xmlns:w16="http://schemas.microsoft.com/office/word/2018/wordml" xmlns:w16sdtdh="http://schemas.microsoft.com/office/word/2020/wordml/sdtdatahash" xmlns:w16se="http://schemas.microsoft.com/office/word/2015/wordml/symex" xmlns:wpg="http://schemas.microsoft.com/office/word/2010/wordprocessingGroup" xmlns:wpi="http://schemas.microsoft.com/office/word/2010/wordprocessingInk" xmlns:wne="http://schemas.microsoft.com/office/word/2006/wordml" xmlns:wps="http://schemas.microsoft.com/office/word/2010/wordprocessingShape" mc:Ignorable="w14 w15 w16se w16cid w16 w16cex w16sdtdh wp14">
+<w:hdr xmlns:wpc="http://schemas.microsoft.com/office/word/2010/wordprocessingCanvas" xmlns:cx="http://schemas.microsoft.com/office/drawing/2014/chartex" xmlns:cx1="http://schemas.microsoft.com/office/drawing/2015/9/8/chartex" xmlns:cx2="http://schemas.microsoft.com/office/drawing/2015/10/21/chartex" xmlns:cx3="http://schemas.microsoft.com/office/drawing/2016/5/9/chartex" xmlns:cx4="http://schemas.microsoft.com/office/drawing/2016/5/10/chartex" xmlns:cx5="http://schemas.microsoft.com/office/drawing/2016/5/11/chartex" xmlns:cx6="http://schemas.microsoft.com/office/drawing/2016/5/12/chartex" xmlns:cx7="http://schemas.microsoft.com/office/drawing/2016/5/13/chartex" xmlns:cx8="http://schemas.microsoft.com/office/drawing/2016/5/14/chartex" xmlns:mc="http://schemas.openxmlformats.org/markup-compatibility/2006" xmlns:aink="http://schemas.microsoft.com/office/drawing/2016/ink" xmlns:am3d="http://schemas.microsoft.com/office/drawing/2017/model3d" xmlns:o="urn:schemas-microsoft-com:office:office" xmlns:oel="http://schemas.microsoft.com/office/2019/extlst" xmlns:r="http://schemas.openxmlformats.org/officeDocument/2006/relationships" xmlns:m="http://schemas.openxmlformats.org/officeDocument/2006/math" xmlns:v="urn:schemas-microsoft-com:vml" xmlns:wp14="http://schemas.microsoft.com/office/word/2010/wordprocessingDrawing" xmlns:wp="http://schemas.openxmlformats.org/drawingml/2006/wordprocessingDrawing" xmlns:w10="urn:schemas-microsoft-com:office:word" xmlns:w="http://schemas.openxmlformats.org/wordprocessingml/2006/main" xmlns:w14="http://schemas.microsoft.com/office/word/2010/wordml" xmlns:w15="http://schemas.microsoft.com/office/word/2012/wordml" xmlns:w16cex="http://schemas.microsoft.com/office/word/2018/wordml/cex" xmlns:w16cid="http://schemas.microsoft.com/office/word/2016/wordml/cid" xmlns:w16="http://schemas.microsoft.com/office/word/2018/wordml" xmlns:w16du="http://schemas.microsoft.com/office/word/2023/wordml/word16du" xmlns:w16sdtdh="http://schemas.microsoft.com/office/word/2020/wordml/sdtdatahash" xmlns:w16se="http://schemas.microsoft.com/office/word/2015/wordml/symex" xmlns:wpg="http://schemas.microsoft.com/office/word/2010/wordprocessingGroup" xmlns:wpi="http://schemas.microsoft.com/office/word/2010/wordprocessingInk" xmlns:wne="http://schemas.microsoft.com/office/word/2006/wordml" xmlns:wps="http://schemas.microsoft.com/office/word/2010/wordprocessingShape" mc:Ignorable="w14 w15 w16se w16cid w16 w16cex w16sdtdh wp14">
   <w:p>
     <w:pPr>
       <w:pStyle w:val="Header"/>
@@ -3962,7 +3893,7 @@
 </file>
 
 <file path=word/header3.xml><?xml version="1.0" encoding="utf-8"?>
-<w:hdr xmlns:wpc="http://schemas.microsoft.com/office/word/2010/wordprocessingCanvas" xmlns:cx="http://schemas.microsoft.com/office/drawing/2014/chartex" xmlns:cx1="http://schemas.microsoft.com/office/drawing/2015/9/8/chartex" xmlns:cx2="http://schemas.microsoft.com/office/drawing/2015/10/21/chartex" xmlns:cx3="http://schemas.microsoft.com/office/drawing/2016/5/9/chartex" xmlns:cx4="http://schemas.microsoft.com/office/drawing/2016/5/10/chartex" xmlns:cx5="http://schemas.microsoft.com/office/drawing/2016/5/11/chartex" xmlns:cx6="http://schemas.microsoft.com/office/drawing/2016/5/12/chartex" xmlns:cx7="http://schemas.microsoft.com/office/drawing/2016/5/13/chartex" xmlns:cx8="http://schemas.microsoft.com/office/drawing/2016/5/14/chartex" xmlns:mc="http://schemas.openxmlformats.org/markup-compatibility/2006" xmlns:aink="http://schemas.microsoft.com/office/drawing/2016/ink" xmlns:am3d="http://schemas.microsoft.com/office/drawing/2017/model3d" xmlns:o="urn:schemas-microsoft-com:office:office" xmlns:oel="http://schemas.microsoft.com/office/2019/extlst" xmlns:r="http://schemas.openxmlformats.org/officeDocument/2006/relationships" xmlns:m="http://schemas.openxmlformats.org/officeDocument/2006/math" xmlns:v="urn:schemas-microsoft-com:vml" xmlns:wp14="http://schemas.microsoft.com/office/word/2010/wordprocessingDrawing" xmlns:wp="http://schemas.openxmlformats.org/drawingml/2006/wordprocessingDrawing" xmlns:w10="urn:schemas-microsoft-com:office:word" xmlns:w="http://schemas.openxmlformats.org/wordprocessingml/2006/main" xmlns:w14="http://schemas.microsoft.com/office/word/2010/wordml" xmlns:w15="http://schemas.microsoft.com/office/word/2012/wordml" xmlns:w16cex="http://schemas.microsoft.com/office/word/2018/wordml/cex" xmlns:w16cid="http://schemas.microsoft.com/office/word/2016/wordml/cid" xmlns:w16="http://schemas.microsoft.com/office/word/2018/wordml" xmlns:w16sdtdh="http://schemas.microsoft.com/office/word/2020/wordml/sdtdatahash" xmlns:w16se="http://schemas.microsoft.com/office/word/2015/wordml/symex" xmlns:wpg="http://schemas.microsoft.com/office/word/2010/wordprocessingGroup" xmlns:wpi="http://schemas.microsoft.com/office/word/2010/wordprocessingInk" xmlns:wne="http://schemas.microsoft.com/office/word/2006/wordml" xmlns:wps="http://schemas.microsoft.com/office/word/2010/wordprocessingShape" mc:Ignorable="w14 w15 w16se w16cid w16 w16cex w16sdtdh wp14">
+<w:hdr xmlns:wpc="http://schemas.microsoft.com/office/word/2010/wordprocessingCanvas" xmlns:cx="http://schemas.microsoft.com/office/drawing/2014/chartex" xmlns:cx1="http://schemas.microsoft.com/office/drawing/2015/9/8/chartex" xmlns:cx2="http://schemas.microsoft.com/office/drawing/2015/10/21/chartex" xmlns:cx3="http://schemas.microsoft.com/office/drawing/2016/5/9/chartex" xmlns:cx4="http://schemas.microsoft.com/office/drawing/2016/5/10/chartex" xmlns:cx5="http://schemas.microsoft.com/office/drawing/2016/5/11/chartex" xmlns:cx6="http://schemas.microsoft.com/office/drawing/2016/5/12/chartex" xmlns:cx7="http://schemas.microsoft.com/office/drawing/2016/5/13/chartex" xmlns:cx8="http://schemas.microsoft.com/office/drawing/2016/5/14/chartex" xmlns:mc="http://schemas.openxmlformats.org/markup-compatibility/2006" xmlns:aink="http://schemas.microsoft.com/office/drawing/2016/ink" xmlns:am3d="http://schemas.microsoft.com/office/drawing/2017/model3d" xmlns:o="urn:schemas-microsoft-com:office:office" xmlns:oel="http://schemas.microsoft.com/office/2019/extlst" xmlns:r="http://schemas.openxmlformats.org/officeDocument/2006/relationships" xmlns:m="http://schemas.openxmlformats.org/officeDocument/2006/math" xmlns:v="urn:schemas-microsoft-com:vml" xmlns:wp14="http://schemas.microsoft.com/office/word/2010/wordprocessingDrawing" xmlns:wp="http://schemas.openxmlformats.org/drawingml/2006/wordprocessingDrawing" xmlns:w10="urn:schemas-microsoft-com:office:word" xmlns:w="http://schemas.openxmlformats.org/wordprocessingml/2006/main" xmlns:w14="http://schemas.microsoft.com/office/word/2010/wordml" xmlns:w15="http://schemas.microsoft.com/office/word/2012/wordml" xmlns:w16cex="http://schemas.microsoft.com/office/word/2018/wordml/cex" xmlns:w16cid="http://schemas.microsoft.com/office/word/2016/wordml/cid" xmlns:w16="http://schemas.microsoft.com/office/word/2018/wordml" xmlns:w16du="http://schemas.microsoft.com/office/word/2023/wordml/word16du" xmlns:w16sdtdh="http://schemas.microsoft.com/office/word/2020/wordml/sdtdatahash" xmlns:w16se="http://schemas.microsoft.com/office/word/2015/wordml/symex" xmlns:wpg="http://schemas.microsoft.com/office/word/2010/wordprocessingGroup" xmlns:wpi="http://schemas.microsoft.com/office/word/2010/wordprocessingInk" xmlns:wne="http://schemas.microsoft.com/office/word/2006/wordml" xmlns:wps="http://schemas.microsoft.com/office/word/2010/wordprocessingShape" mc:Ignorable="w14 w15 w16se w16cid w16 w16cex w16sdtdh wp14">
   <w:p>
     <w:pPr>
       <w:pStyle w:val="Header"/>
@@ -3972,7 +3903,7 @@
 </file>
 
 <file path=word/numbering.xml><?xml version="1.0" encoding="utf-8"?>
-<w:numbering xmlns:wpc="http://schemas.microsoft.com/office/word/2010/wordprocessingCanvas" xmlns:cx="http://schemas.microsoft.com/office/drawing/2014/chartex" xmlns:cx1="http://schemas.microsoft.com/office/drawing/2015/9/8/chartex" xmlns:cx2="http://schemas.microsoft.com/office/drawing/2015/10/21/chartex" xmlns:cx3="http://schemas.microsoft.com/office/drawing/2016/5/9/chartex" xmlns:cx4="http://schemas.microsoft.com/office/drawing/2016/5/10/chartex" xmlns:cx5="http://schemas.microsoft.com/office/drawing/2016/5/11/chartex" xmlns:cx6="http://schemas.microsoft.com/office/drawing/2016/5/12/chartex" xmlns:cx7="http://schemas.microsoft.com/office/drawing/2016/5/13/chartex" xmlns:cx8="http://schemas.microsoft.com/office/drawing/2016/5/14/chartex" xmlns:mc="http://schemas.openxmlformats.org/markup-compatibility/2006" xmlns:aink="http://schemas.microsoft.com/office/drawing/2016/ink" xmlns:am3d="http://schemas.microsoft.com/office/drawing/2017/model3d" xmlns:o="urn:schemas-microsoft-com:office:office" xmlns:oel="http://schemas.microsoft.com/office/2019/extlst" xmlns:r="http://schemas.openxmlformats.org/officeDocument/2006/relationships" xmlns:m="http://schemas.openxmlformats.org/officeDocument/2006/math" xmlns:v="urn:schemas-microsoft-com:vml" xmlns:wp14="http://schemas.microsoft.com/office/word/2010/wordprocessingDrawing" xmlns:wp="http://schemas.openxmlformats.org/drawingml/2006/wordprocessingDrawing" xmlns:w10="urn:schemas-microsoft-com:office:word" xmlns:w="http://schemas.openxmlformats.org/wordprocessingml/2006/main" xmlns:w14="http://schemas.microsoft.com/office/word/2010/wordml" xmlns:w15="http://schemas.microsoft.com/office/word/2012/wordml" xmlns:w16cex="http://schemas.microsoft.com/office/word/2018/wordml/cex" xmlns:w16cid="http://schemas.microsoft.com/office/word/2016/wordml/cid" xmlns:w16="http://schemas.microsoft.com/office/word/2018/wordml" xmlns:w16sdtdh="http://schemas.microsoft.com/office/word/2020/wordml/sdtdatahash" xmlns:w16se="http://schemas.microsoft.com/office/word/2015/wordml/symex" xmlns:wpg="http://schemas.microsoft.com/office/word/2010/wordprocessingGroup" xmlns:wpi="http://schemas.microsoft.com/office/word/2010/wordprocessingInk" xmlns:wne="http://schemas.microsoft.com/office/word/2006/wordml" xmlns:wps="http://schemas.microsoft.com/office/word/2010/wordprocessingShape" mc:Ignorable="w14 w15 w16se w16cid w16 w16cex w16sdtdh wp14">
+<w:numbering xmlns:wpc="http://schemas.microsoft.com/office/word/2010/wordprocessingCanvas" xmlns:cx="http://schemas.microsoft.com/office/drawing/2014/chartex" xmlns:cx1="http://schemas.microsoft.com/office/drawing/2015/9/8/chartex" xmlns:cx2="http://schemas.microsoft.com/office/drawing/2015/10/21/chartex" xmlns:cx3="http://schemas.microsoft.com/office/drawing/2016/5/9/chartex" xmlns:cx4="http://schemas.microsoft.com/office/drawing/2016/5/10/chartex" xmlns:cx5="http://schemas.microsoft.com/office/drawing/2016/5/11/chartex" xmlns:cx6="http://schemas.microsoft.com/office/drawing/2016/5/12/chartex" xmlns:cx7="http://schemas.microsoft.com/office/drawing/2016/5/13/chartex" xmlns:cx8="http://schemas.microsoft.com/office/drawing/2016/5/14/chartex" xmlns:mc="http://schemas.openxmlformats.org/markup-compatibility/2006" xmlns:aink="http://schemas.microsoft.com/office/drawing/2016/ink" xmlns:am3d="http://schemas.microsoft.com/office/drawing/2017/model3d" xmlns:o="urn:schemas-microsoft-com:office:office" xmlns:oel="http://schemas.microsoft.com/office/2019/extlst" xmlns:r="http://schemas.openxmlformats.org/officeDocument/2006/relationships" xmlns:m="http://schemas.openxmlformats.org/officeDocument/2006/math" xmlns:v="urn:schemas-microsoft-com:vml" xmlns:wp14="http://schemas.microsoft.com/office/word/2010/wordprocessingDrawing" xmlns:wp="http://schemas.openxmlformats.org/drawingml/2006/wordprocessingDrawing" xmlns:w10="urn:schemas-microsoft-com:office:word" xmlns:w="http://schemas.openxmlformats.org/wordprocessingml/2006/main" xmlns:w14="http://schemas.microsoft.com/office/word/2010/wordml" xmlns:w15="http://schemas.microsoft.com/office/word/2012/wordml" xmlns:w16cex="http://schemas.microsoft.com/office/word/2018/wordml/cex" xmlns:w16cid="http://schemas.microsoft.com/office/word/2016/wordml/cid" xmlns:w16="http://schemas.microsoft.com/office/word/2018/wordml" xmlns:w16du="http://schemas.microsoft.com/office/word/2023/wordml/word16du" xmlns:w16sdtdh="http://schemas.microsoft.com/office/word/2020/wordml/sdtdatahash" xmlns:w16se="http://schemas.microsoft.com/office/word/2015/wordml/symex" xmlns:wpg="http://schemas.microsoft.com/office/word/2010/wordprocessingGroup" xmlns:wpi="http://schemas.microsoft.com/office/word/2010/wordprocessingInk" xmlns:wne="http://schemas.microsoft.com/office/word/2006/wordml" xmlns:wps="http://schemas.microsoft.com/office/word/2010/wordprocessingShape" mc:Ignorable="w14 w15 w16se w16cid w16 w16cex w16sdtdh wp14">
   <w:abstractNum w:abstractNumId="0" w15:restartNumberingAfterBreak="0">
     <w:nsid w:val="00000001"/>
     <w:multiLevelType w:val="multilevel"/>

</xml_diff>

<commit_message>
Documentation updated for the new filter capabilities
</commit_message>
<xml_diff>
--- a/doc/tGoogleAnalytics4Input.docx
+++ b/doc/tGoogleAnalytics4Input.docx
@@ -627,7 +627,6 @@
       </w:r>
     </w:p>
     <w:p/>
-    <w:p/>
     <w:p>
       <w:pPr>
         <w:rPr>
@@ -638,8 +637,16 @@
         <w:rPr>
           <w:b/>
         </w:rPr>
-        <w:t>Parameters to define the query</w:t>
-      </w:r>
+        <w:t xml:space="preserve">Parameters to define the </w:t>
+      </w:r>
+      <w:proofErr w:type="gramStart"/>
+      <w:r>
+        <w:rPr>
+          <w:b/>
+        </w:rPr>
+        <w:t>query</w:t>
+      </w:r>
+      <w:proofErr w:type="gramEnd"/>
     </w:p>
     <w:p/>
     <w:tbl>
@@ -1303,15 +1310,11 @@
         </w:tc>
       </w:tr>
     </w:tbl>
-    <w:p/>
     <w:p>
       <w:pPr>
         <w:widowControl/>
         <w:suppressAutoHyphens w:val="0"/>
       </w:pPr>
-      <w:r>
-        <w:br w:type="page"/>
-      </w:r>
     </w:p>
     <w:p/>
     <w:p>
@@ -1936,42 +1939,61 @@
       </w:tr>
     </w:tbl>
     <w:p>
-      <w:r>
-        <w:t xml:space="preserve"> </w:t>
-      </w:r>
-    </w:p>
-    <w:p>
       <w:pPr>
         <w:rPr>
           <w:b/>
           <w:bCs/>
-        </w:rPr>
-      </w:pPr>
-      <w:r>
+          <w:sz w:val="24"/>
+          <w:szCs w:val="24"/>
+        </w:rPr>
+      </w:pPr>
+      <w:r>
+        <w:lastRenderedPageBreak/>
+        <w:t xml:space="preserve"> </w:t>
+      </w:r>
+    </w:p>
+    <w:p>
+      <w:pPr>
         <w:rPr>
           <w:b/>
           <w:bCs/>
-        </w:rPr>
-        <w:t xml:space="preserve">Advice for </w:t>
-      </w:r>
+          <w:sz w:val="24"/>
+          <w:szCs w:val="24"/>
+        </w:rPr>
+      </w:pPr>
       <w:r>
         <w:rPr>
           <w:b/>
           <w:bCs/>
-        </w:rPr>
-        <w:t xml:space="preserve">dimension and metric </w:t>
+          <w:sz w:val="24"/>
+          <w:szCs w:val="24"/>
+        </w:rPr>
+        <w:t xml:space="preserve">Advice for </w:t>
       </w:r>
       <w:r>
         <w:rPr>
           <w:b/>
           <w:bCs/>
-        </w:rPr>
-        <w:t>filter</w:t>
+          <w:sz w:val="24"/>
+          <w:szCs w:val="24"/>
+        </w:rPr>
+        <w:t xml:space="preserve">dimension and metric </w:t>
       </w:r>
       <w:r>
         <w:rPr>
           <w:b/>
           <w:bCs/>
+          <w:sz w:val="24"/>
+          <w:szCs w:val="24"/>
+        </w:rPr>
+        <w:t>filter</w:t>
+      </w:r>
+      <w:r>
+        <w:rPr>
+          <w:b/>
+          <w:bCs/>
+          <w:sz w:val="24"/>
+          <w:szCs w:val="24"/>
         </w:rPr>
         <w:t xml:space="preserve"> notation</w:t>
       </w:r>
@@ -2071,7 +2093,38 @@
         <w:t xml:space="preserve"> AND but not mixed. </w:t>
       </w:r>
     </w:p>
-    <w:p/>
+    <w:p>
+      <w:pPr>
+        <w:pStyle w:val="ListParagraph"/>
+        <w:numPr>
+          <w:ilvl w:val="0"/>
+          <w:numId w:val="3"/>
+        </w:numPr>
+      </w:pPr>
+      <w:r>
+        <w:t>On the left side of a filter term is the dimension or metric and on the right side the value to compare.</w:t>
+      </w:r>
+    </w:p>
+    <w:p>
+      <w:pPr>
+        <w:pStyle w:val="ListParagraph"/>
+        <w:numPr>
+          <w:ilvl w:val="0"/>
+          <w:numId w:val="3"/>
+        </w:numPr>
+      </w:pPr>
+      <w:r>
+        <w:t xml:space="preserve">Unlike in </w:t>
+      </w:r>
+      <w:proofErr w:type="gramStart"/>
+      <w:r>
+        <w:t>UA</w:t>
+      </w:r>
+      <w:proofErr w:type="gramEnd"/>
+      <w:r>
+        <w:t xml:space="preserve"> you can now add spaces in your filter expressions to make the better readable. </w:t>
+      </w:r>
+    </w:p>
     <w:p/>
     <w:p>
       <w:pPr>
@@ -2115,6 +2168,7 @@
           <w:p>
             <w:pPr>
               <w:pStyle w:val="TableContents"/>
+              <w:jc w:val="center"/>
               <w:rPr>
                 <w:b/>
                 <w:bCs/>
@@ -2167,9 +2221,10 @@
           <w:p>
             <w:pPr>
               <w:pStyle w:val="TableContents"/>
-            </w:pPr>
-            <w:r>
-              <w:t>“==”</w:t>
+              <w:jc w:val="center"/>
+            </w:pPr>
+            <w:r>
+              <w:t>==</w:t>
             </w:r>
           </w:p>
         </w:tc>
@@ -2209,9 +2264,10 @@
           <w:p>
             <w:pPr>
               <w:pStyle w:val="TableContents"/>
-            </w:pPr>
-            <w:r>
-              <w:t>“!=”</w:t>
+              <w:jc w:val="center"/>
+            </w:pPr>
+            <w:r>
+              <w:t>!=</w:t>
             </w:r>
           </w:p>
         </w:tc>
@@ -2251,9 +2307,10 @@
           <w:p>
             <w:pPr>
               <w:pStyle w:val="TableContents"/>
-            </w:pPr>
-            <w:r>
-              <w:t>“=~”</w:t>
+              <w:jc w:val="center"/>
+            </w:pPr>
+            <w:r>
+              <w:t>=~</w:t>
             </w:r>
           </w:p>
         </w:tc>
@@ -2301,9 +2358,10 @@
           <w:p>
             <w:pPr>
               <w:pStyle w:val="TableContents"/>
-            </w:pPr>
-            <w:r>
-              <w:t>“!~”</w:t>
+              <w:jc w:val="center"/>
+            </w:pPr>
+            <w:r>
+              <w:t>!~</w:t>
             </w:r>
           </w:p>
         </w:tc>
@@ -2346,9 +2404,10 @@
           <w:p>
             <w:pPr>
               <w:pStyle w:val="TableContents"/>
-            </w:pPr>
-            <w:r>
-              <w:t>“&gt;=”</w:t>
+              <w:jc w:val="center"/>
+            </w:pPr>
+            <w:r>
+              <w:t>&gt;=</w:t>
             </w:r>
           </w:p>
         </w:tc>
@@ -2396,9 +2455,10 @@
           <w:p>
             <w:pPr>
               <w:pStyle w:val="TableContents"/>
-            </w:pPr>
-            <w:r>
-              <w:t>“=@”</w:t>
+              <w:jc w:val="center"/>
+            </w:pPr>
+            <w:r>
+              <w:t>=@</w:t>
             </w:r>
           </w:p>
         </w:tc>
@@ -2438,9 +2498,10 @@
           <w:p>
             <w:pPr>
               <w:pStyle w:val="TableContents"/>
-            </w:pPr>
-            <w:r>
-              <w:t>“!@”</w:t>
+              <w:jc w:val="center"/>
+            </w:pPr>
+            <w:r>
+              <w:t>!@</w:t>
             </w:r>
           </w:p>
         </w:tc>
@@ -2486,9 +2547,10 @@
           <w:p>
             <w:pPr>
               <w:pStyle w:val="TableContents"/>
-            </w:pPr>
-            <w:r>
-              <w:t>“&gt;”</w:t>
+              <w:jc w:val="center"/>
+            </w:pPr>
+            <w:r>
+              <w:t>&gt;</w:t>
             </w:r>
           </w:p>
         </w:tc>
@@ -2531,9 +2593,10 @@
           <w:p>
             <w:pPr>
               <w:pStyle w:val="TableContents"/>
-            </w:pPr>
-            <w:r>
-              <w:t>“&lt;=”</w:t>
+              <w:jc w:val="center"/>
+            </w:pPr>
+            <w:r>
+              <w:t>&lt;=</w:t>
             </w:r>
           </w:p>
         </w:tc>
@@ -2576,9 +2639,10 @@
           <w:p>
             <w:pPr>
               <w:pStyle w:val="TableContents"/>
-            </w:pPr>
-            <w:r>
-              <w:t>“&lt;”</w:t>
+              <w:jc w:val="center"/>
+            </w:pPr>
+            <w:r>
+              <w:t>&lt;</w:t>
             </w:r>
           </w:p>
         </w:tc>
@@ -2610,7 +2674,6 @@
       </w:tr>
     </w:tbl>
     <w:p/>
-    <w:p/>
     <w:p>
       <w:pPr>
         <w:rPr>
@@ -2623,29 +2686,301 @@
           <w:b/>
           <w:bCs/>
         </w:rPr>
-        <w:t xml:space="preserve">Building </w:t>
-      </w:r>
-      <w:r>
+        <w:t>Example for dimension filter in OR combination</w:t>
+      </w:r>
+    </w:p>
+    <w:p>
+      <w:pPr>
+        <w:rPr>
+          <w:rFonts w:ascii="Courier New" w:hAnsi="Courier New" w:cs="Courier New"/>
+        </w:rPr>
+      </w:pPr>
+      <w:r>
+        <w:rPr>
+          <w:rFonts w:ascii="Courier New" w:hAnsi="Courier New" w:cs="Courier New"/>
+        </w:rPr>
+        <w:t>"</w:t>
+      </w:r>
+      <w:r>
+        <w:rPr>
+          <w:rFonts w:ascii="Courier New" w:hAnsi="Courier New" w:cs="Courier New"/>
+        </w:rPr>
+        <w:t>city</w:t>
+      </w:r>
+      <w:r>
+        <w:rPr>
+          <w:rFonts w:ascii="Courier New" w:hAnsi="Courier New" w:cs="Courier New"/>
+        </w:rPr>
+        <w:t xml:space="preserve"> </w:t>
+      </w:r>
+      <w:r>
+        <w:rPr>
+          <w:rFonts w:ascii="Courier New" w:hAnsi="Courier New" w:cs="Courier New"/>
+        </w:rPr>
+        <w:t>==</w:t>
+      </w:r>
+      <w:r>
+        <w:rPr>
+          <w:rFonts w:ascii="Courier New" w:hAnsi="Courier New" w:cs="Courier New"/>
+        </w:rPr>
+        <w:t xml:space="preserve"> </w:t>
+      </w:r>
+      <w:proofErr w:type="gramStart"/>
+      <w:r>
+        <w:rPr>
+          <w:rFonts w:ascii="Courier New" w:hAnsi="Courier New" w:cs="Courier New"/>
+        </w:rPr>
+        <w:t>Berlin</w:t>
+      </w:r>
+      <w:r>
+        <w:rPr>
+          <w:rFonts w:ascii="Courier New" w:hAnsi="Courier New" w:cs="Courier New"/>
+        </w:rPr>
+        <w:t xml:space="preserve"> </w:t>
+      </w:r>
+      <w:r>
+        <w:rPr>
+          <w:rFonts w:ascii="Courier New" w:hAnsi="Courier New" w:cs="Courier New"/>
+        </w:rPr>
+        <w:t>,</w:t>
+      </w:r>
+      <w:proofErr w:type="gramEnd"/>
+      <w:r>
+        <w:rPr>
+          <w:rFonts w:ascii="Courier New" w:hAnsi="Courier New" w:cs="Courier New"/>
+        </w:rPr>
+        <w:t xml:space="preserve"> </w:t>
+      </w:r>
+      <w:r>
+        <w:rPr>
+          <w:rFonts w:ascii="Courier New" w:hAnsi="Courier New" w:cs="Courier New"/>
+        </w:rPr>
+        <w:t>city</w:t>
+      </w:r>
+      <w:r>
+        <w:rPr>
+          <w:rFonts w:ascii="Courier New" w:hAnsi="Courier New" w:cs="Courier New"/>
+        </w:rPr>
+        <w:t xml:space="preserve"> </w:t>
+      </w:r>
+      <w:r>
+        <w:rPr>
+          <w:rFonts w:ascii="Courier New" w:hAnsi="Courier New" w:cs="Courier New"/>
+        </w:rPr>
+        <w:t>=</w:t>
+      </w:r>
+      <w:r>
+        <w:rPr>
+          <w:rFonts w:ascii="Courier New" w:hAnsi="Courier New" w:cs="Courier New"/>
+        </w:rPr>
+        <w:t xml:space="preserve">= </w:t>
+      </w:r>
+      <w:r>
+        <w:rPr>
+          <w:rFonts w:ascii="Courier New" w:hAnsi="Courier New" w:cs="Courier New"/>
+        </w:rPr>
+        <w:t>Paris</w:t>
+      </w:r>
+      <w:r>
+        <w:rPr>
+          <w:rFonts w:ascii="Courier New" w:hAnsi="Courier New" w:cs="Courier New"/>
+        </w:rPr>
+        <w:t>"</w:t>
+      </w:r>
+    </w:p>
+    <w:p>
+      <w:pPr>
         <w:rPr>
           <w:b/>
           <w:bCs/>
         </w:rPr>
-        <w:t>Flat</w:t>
-      </w:r>
-      <w:r>
+      </w:pPr>
+    </w:p>
+    <w:p>
+      <w:pPr>
         <w:rPr>
           <w:b/>
           <w:bCs/>
         </w:rPr>
-        <w:t xml:space="preserve"> Schema for Component</w:t>
-      </w:r>
-    </w:p>
-    <w:p>
-      <w:pPr>
+      </w:pPr>
+      <w:r>
         <w:rPr>
           <w:b/>
           <w:bCs/>
         </w:rPr>
+        <w:t>Example for dimension filter in AND combination:</w:t>
+      </w:r>
+    </w:p>
+    <w:p>
+      <w:pPr>
+        <w:rPr>
+          <w:rFonts w:ascii="Courier New" w:hAnsi="Courier New" w:cs="Courier New"/>
+        </w:rPr>
+      </w:pPr>
+      <w:r>
+        <w:rPr>
+          <w:rFonts w:ascii="Courier New" w:hAnsi="Courier New" w:cs="Courier New"/>
+        </w:rPr>
+        <w:t>"</w:t>
+      </w:r>
+      <w:r>
+        <w:rPr>
+          <w:rFonts w:ascii="Courier New" w:hAnsi="Courier New" w:cs="Courier New"/>
+        </w:rPr>
+        <w:t>city</w:t>
+      </w:r>
+      <w:r>
+        <w:rPr>
+          <w:rFonts w:ascii="Courier New" w:hAnsi="Courier New" w:cs="Courier New"/>
+        </w:rPr>
+        <w:t xml:space="preserve"> </w:t>
+      </w:r>
+      <w:r>
+        <w:rPr>
+          <w:rFonts w:ascii="Courier New" w:hAnsi="Courier New" w:cs="Courier New"/>
+        </w:rPr>
+        <w:t>==</w:t>
+      </w:r>
+      <w:r>
+        <w:rPr>
+          <w:rFonts w:ascii="Courier New" w:hAnsi="Courier New" w:cs="Courier New"/>
+        </w:rPr>
+        <w:t xml:space="preserve"> </w:t>
+      </w:r>
+      <w:r>
+        <w:rPr>
+          <w:rFonts w:ascii="Courier New" w:hAnsi="Courier New" w:cs="Courier New"/>
+        </w:rPr>
+        <w:t>(not set</w:t>
+      </w:r>
+      <w:proofErr w:type="gramStart"/>
+      <w:r>
+        <w:rPr>
+          <w:rFonts w:ascii="Courier New" w:hAnsi="Courier New" w:cs="Courier New"/>
+        </w:rPr>
+        <w:t>)</w:t>
+      </w:r>
+      <w:r>
+        <w:rPr>
+          <w:rFonts w:ascii="Courier New" w:hAnsi="Courier New" w:cs="Courier New"/>
+        </w:rPr>
+        <w:t xml:space="preserve"> </w:t>
+      </w:r>
+      <w:r>
+        <w:rPr>
+          <w:rFonts w:ascii="Courier New" w:hAnsi="Courier New" w:cs="Courier New"/>
+        </w:rPr>
+        <w:t>;</w:t>
+      </w:r>
+      <w:proofErr w:type="gramEnd"/>
+      <w:r>
+        <w:rPr>
+          <w:rFonts w:ascii="Courier New" w:hAnsi="Courier New" w:cs="Courier New"/>
+        </w:rPr>
+        <w:t xml:space="preserve"> </w:t>
+      </w:r>
+      <w:r>
+        <w:rPr>
+          <w:rFonts w:ascii="Courier New" w:hAnsi="Courier New" w:cs="Courier New"/>
+        </w:rPr>
+        <w:t>country</w:t>
+      </w:r>
+      <w:r>
+        <w:rPr>
+          <w:rFonts w:ascii="Courier New" w:hAnsi="Courier New" w:cs="Courier New"/>
+        </w:rPr>
+        <w:t xml:space="preserve"> </w:t>
+      </w:r>
+      <w:r>
+        <w:rPr>
+          <w:rFonts w:ascii="Courier New" w:hAnsi="Courier New" w:cs="Courier New"/>
+        </w:rPr>
+        <w:t>=</w:t>
+      </w:r>
+      <w:r>
+        <w:rPr>
+          <w:rFonts w:ascii="Courier New" w:hAnsi="Courier New" w:cs="Courier New"/>
+        </w:rPr>
+        <w:t>@</w:t>
+      </w:r>
+      <w:r>
+        <w:rPr>
+          <w:rFonts w:ascii="Courier New" w:hAnsi="Courier New" w:cs="Courier New"/>
+        </w:rPr>
+        <w:t xml:space="preserve"> </w:t>
+      </w:r>
+      <w:r>
+        <w:rPr>
+          <w:rFonts w:ascii="Courier New" w:hAnsi="Courier New" w:cs="Courier New"/>
+        </w:rPr>
+        <w:t>Fran</w:t>
+      </w:r>
+      <w:r>
+        <w:rPr>
+          <w:rFonts w:ascii="Courier New" w:hAnsi="Courier New" w:cs="Courier New"/>
+        </w:rPr>
+        <w:t>"</w:t>
+      </w:r>
+    </w:p>
+    <w:p>
+      <w:pPr>
+        <w:rPr>
+          <w:b/>
+          <w:bCs/>
+        </w:rPr>
+      </w:pPr>
+    </w:p>
+    <w:p>
+      <w:pPr>
+        <w:rPr>
+          <w:b/>
+          <w:bCs/>
+        </w:rPr>
+      </w:pPr>
+    </w:p>
+    <w:p>
+      <w:pPr>
+        <w:rPr>
+          <w:b/>
+          <w:bCs/>
+          <w:sz w:val="24"/>
+          <w:szCs w:val="24"/>
+        </w:rPr>
+      </w:pPr>
+      <w:r>
+        <w:rPr>
+          <w:b/>
+          <w:bCs/>
+          <w:sz w:val="24"/>
+          <w:szCs w:val="24"/>
+        </w:rPr>
+        <w:t xml:space="preserve">Building </w:t>
+      </w:r>
+      <w:r>
+        <w:rPr>
+          <w:b/>
+          <w:bCs/>
+          <w:sz w:val="24"/>
+          <w:szCs w:val="24"/>
+        </w:rPr>
+        <w:t>Flat</w:t>
+      </w:r>
+      <w:r>
+        <w:rPr>
+          <w:b/>
+          <w:bCs/>
+          <w:sz w:val="24"/>
+          <w:szCs w:val="24"/>
+        </w:rPr>
+        <w:t xml:space="preserve"> Schema for Component</w:t>
+      </w:r>
+    </w:p>
+    <w:p>
+      <w:pPr>
+        <w:rPr>
+          <w:b/>
+          <w:bCs/>
+        </w:rPr>
       </w:pPr>
     </w:p>
     <w:p>
@@ -2654,20 +2989,17 @@
       </w:r>
       <w:proofErr w:type="gramStart"/>
       <w:r>
-        <w:t>a</w:t>
-      </w:r>
-      <w:r>
-        <w:t>n</w:t>
+        <w:t xml:space="preserve">a </w:t>
+      </w:r>
+      <w:r>
+        <w:t>number</w:t>
+      </w:r>
+      <w:r>
+        <w:t xml:space="preserve"> of</w:t>
       </w:r>
       <w:proofErr w:type="gramEnd"/>
       <w:r>
-        <w:t xml:space="preserve"> </w:t>
-      </w:r>
-      <w:r>
-        <w:t>number</w:t>
-      </w:r>
-      <w:r>
-        <w:t xml:space="preserve"> of columns equals to the sum of the number of dimensions and metrics. </w:t>
+        <w:t xml:space="preserve"> columns equals to the sum of the number of dimensions and metrics. </w:t>
       </w:r>
     </w:p>
     <w:p>
@@ -2747,14 +3079,7 @@
         <w:rPr>
           <w:color w:val="FF0000"/>
         </w:rPr>
-        <w:t xml:space="preserve"> if you want it as Date </w:t>
-      </w:r>
-      <w:r>
-        <w:rPr>
-          <w:color w:val="FF0000"/>
-        </w:rPr>
-        <w:lastRenderedPageBreak/>
-        <w:t>typed value.</w:t>
+        <w:t xml:space="preserve"> if you want it as Date typed value.</w:t>
       </w:r>
     </w:p>
     <w:p>

</xml_diff>